<commit_message>
n#758883 test remaining issues
Change-Id: I0ec2570aab2fdc645638875b632d8a854fc00b94
</commit_message>
<xml_diff>
--- a/sw/qa/extras/ooxmltok/data/n758883.docx
+++ b/sw/qa/extras/ooxmltok/data/n758883.docx
@@ -24,13 +24,88 @@
       <w:bookmarkEnd w:id="0"/>
     </w:p>
     <w:p>
+      <!-- this paragraph is special for the 3th test: it has paragraph and run props, but it doesn't have a style -->
+      <w:pPr>
+        <w:rPr>
+          <w:sz w:val="24"/>
+        </w:rPr>
+      </w:pPr>
       <w:r>
         <w:t>bar</w:t>
       </w:r>
     </w:p>
+    <w:p>
+      <w:r>
+        <w:pict>
+          <v:shapetype id="_x0000_t202" coordsize="21600,21600" o:spt="202" path="m,l,21600r21600,l21600,xe">
+            <v:stroke joinstyle="miter"/>
+            <v:path gradientshapeok="t" o:connecttype="rect"/>
+          </v:shapetype>
+          <v:shape id="_x0000_s1027" type="#_x0000_t202" style="position:absolute;margin-left:22pt;margin-top:3.8pt;width:456.5pt;height:204.8pt;z-index:251656192">
+            <v:textbox>
+              <w:txbxContent>
+                <w:p>
+                  <w:r>
+                    <w:t>inside textbox</w:t>
+                  </w:r>
+                </w:p>
+              </w:txbxContent>
+            </v:textbox>
+          </v:shape>
+        </w:pict>
+      </w:r>
+    </w:p>
+    <w:p>
+      <w:r>
+        <w:pict>
+          <v:shapetype id="_x0000_t202" coordsize="21600,21600" o:spt="202" path="m,l,21600r21600,l21600,xe">
+            <v:stroke joinstyle="miter"/>
+            <v:path gradientshapeok="t" o:connecttype="rect"/>
+          </v:shapetype>
+          <v:shape id="_x0000_s1031" type="#_x0000_t202" style="position:absolute;left:0;text-align:left;margin-left:36pt;margin-top:6.45pt;width:447.15pt;height:123.75pt;z-index:251657216;mso-wrap-style:none">
+            <v:textbox>
+              <w:txbxContent>
+                <w:p>
+                  <w:r>
+                    <w:t>second textbox text</w:t>
+                  </w:r>
+                </w:p>
+              </w:txbxContent>
+            </v:textbox>
+          </v:shape>
+        </w:pict>
+      </w:r>
+    </w:p>
+    <w:p>
+      <w:r>
+        <w:pict>
+          <v:shapetype id="_x0000_t202" coordsize="21600,21600" o:spt="202" path="m,l,21600r21600,l21600,xe">
+            <v:stroke joinstyle="miter"/>
+            <v:path gradientshapeok="t" o:connecttype="rect"/>
+          </v:shapetype>
+          <v:shape id="_x0000_s1027" type="#_x0000_t202" style="position:absolute;margin-left:22pt;margin-top:3.8pt;width:456.5pt;height:204.8pt;z-index:251656192">
+            <v:textbox>
+              <w:txbxContent>
+                <w:p>
+                  <w:r>
+                    <w:t>third textbox text</w:t>
+                  </w:r>
+                </w:p>
+              </w:txbxContent>
+            </v:textbox>
+          </v:shape>
+        </w:pict>
+      </w:r>
+    </w:p>
     <w:sectPr>
-      <w:pgSz w:w="12240" w:h="15840"/>
+      <w:pgSz w:w="12240" w:h="15840" w:code="1"/>
       <w:pgMar w:top="1440" w:right="1440" w:bottom="1440" w:left="1440" w:header="720" w:footer="720" w:gutter="0"/>
+      <w:pgBorders w:offsetFrom="page">
+        <w:top w:val="threeDEmboss" w:sz="6" w:space="24" w:color="auto"/>
+        <w:left w:val="threeDEmboss" w:sz="6" w:space="24" w:color="auto"/>
+        <w:bottom w:val="threeDEngrave" w:sz="6" w:space="24" w:color="auto"/>
+        <w:right w:val="threeDEngrave" w:sz="6" w:space="24" w:color="auto"/>
+      </w:pgBorders>
       <w:cols w:space="720"/>
       <w:docGrid w:linePitch="360"/>
     </w:sectPr>

</xml_diff>